<commit_message>
Test my display name and email
</commit_message>
<xml_diff>
--- a/doc/CSEE_W4823x_HW5.docx
+++ b/doc/CSEE_W4823x_HW5.docx
@@ -3,16 +3,33 @@
 <w:document xmlns:ve="http://schemas.openxmlformats.org/markup-compatibility/2006" xmlns:o="urn:schemas-microsoft-com:office:office" xmlns:r="http://schemas.openxmlformats.org/officeDocument/2006/relationships" xmlns:m="http://schemas.openxmlformats.org/officeDocument/2006/math" xmlns:v="urn:schemas-microsoft-com:vml" xmlns:wp="http://schemas.openxmlformats.org/drawingml/2006/wordprocessingDrawing" xmlns:w10="urn:schemas-microsoft-com:office:word" xmlns:w="http://schemas.openxmlformats.org/wordprocessingml/2006/main" xmlns:wne="http://schemas.microsoft.com/office/word/2006/wordml">
   <w:body>
     <w:p>
+      <w:r>
+        <w:rPr>
+          <w:rFonts w:hint="eastAsia"/>
+        </w:rPr>
+        <w:t>CSEE W4823x</w:t>
+      </w:r>
+    </w:p>
+    <w:p>
+      <w:r>
+        <w:rPr>
+          <w:rFonts w:hint="eastAsia"/>
+        </w:rPr>
+        <w:t>Prof. Steven Nowick</w:t>
+      </w:r>
+    </w:p>
+    <w:p>
       <w:pPr>
         <w:rPr>
-          <w:rFonts w:hint="eastAsia"/>
+          <w:b/>
         </w:rPr>
       </w:pPr>
       <w:r>
         <w:rPr>
           <w:rFonts w:hint="eastAsia"/>
-        </w:rPr>
-        <w:t>CSEE W4823x</w:t>
+          <w:b/>
+        </w:rPr>
+        <w:t>HW5 Designing a Slave Controller for the Philips I2C Bus Protocol</w:t>
       </w:r>
     </w:p>
     <w:p>
@@ -21,34 +38,8 @@
           <w:rFonts w:hint="eastAsia"/>
         </w:rPr>
       </w:pPr>
-      <w:r>
-        <w:rPr>
-          <w:rFonts w:hint="eastAsia"/>
-        </w:rPr>
-        <w:t>Prof. Steven Nowick</w:t>
-      </w:r>
-    </w:p>
-    <w:p>
-      <w:pPr>
-        <w:rPr>
-          <w:rFonts w:hint="eastAsia"/>
-          <w:b/>
-        </w:rPr>
-      </w:pPr>
-      <w:r>
-        <w:rPr>
-          <w:rFonts w:hint="eastAsia"/>
-          <w:b/>
-        </w:rPr>
-        <w:t>HW5 Designing a Slave Controller for the Philips I2C Bus Protocol</w:t>
-      </w:r>
-    </w:p>
-    <w:p>
-      <w:pPr>
-        <w:rPr>
-          <w:rFonts w:hint="eastAsia"/>
-        </w:rPr>
-      </w:pPr>
+    </w:p>
+    <w:p>
       <w:r>
         <w:rPr>
           <w:rFonts w:hint="eastAsia"/>

</xml_diff>

<commit_message>
Version 1.0.0.1 lack of write support
</commit_message>
<xml_diff>
--- a/doc/CSEE_W4823x_HW5.docx
+++ b/doc/CSEE_W4823x_HW5.docx
@@ -40,6 +40,368 @@
       </w:pPr>
     </w:p>
     <w:p>
+      <w:pPr>
+        <w:rPr>
+          <w:rFonts w:hint="eastAsia"/>
+        </w:rPr>
+      </w:pPr>
+      <w:r>
+        <w:rPr>
+          <w:rFonts w:hint="eastAsia"/>
+        </w:rPr>
+        <w:t>We assign code as following,</w:t>
+      </w:r>
+    </w:p>
+    <w:p>
+      <w:pPr>
+        <w:rPr>
+          <w:rFonts w:hint="eastAsia"/>
+        </w:rPr>
+      </w:pPr>
+      <w:r>
+        <w:rPr>
+          <w:noProof/>
+        </w:rPr>
+        <w:drawing>
+          <wp:inline distT="0" distB="0" distL="0" distR="0">
+            <wp:extent cx="5274310" cy="2352972"/>
+            <wp:effectExtent l="19050" t="0" r="2540" b="0"/>
+            <wp:docPr id="1" name="图片 1"/>
+            <wp:cNvGraphicFramePr>
+              <a:graphicFrameLocks xmlns:a="http://schemas.openxmlformats.org/drawingml/2006/main" noChangeAspect="1"/>
+            </wp:cNvGraphicFramePr>
+            <a:graphic xmlns:a="http://schemas.openxmlformats.org/drawingml/2006/main">
+              <a:graphicData uri="http://schemas.openxmlformats.org/drawingml/2006/picture">
+                <pic:pic xmlns:pic="http://schemas.openxmlformats.org/drawingml/2006/picture">
+                  <pic:nvPicPr>
+                    <pic:cNvPr id="0" name="Picture 1"/>
+                    <pic:cNvPicPr>
+                      <a:picLocks noChangeAspect="1" noChangeArrowheads="1"/>
+                    </pic:cNvPicPr>
+                  </pic:nvPicPr>
+                  <pic:blipFill>
+                    <a:blip r:embed="rId6" cstate="print"/>
+                    <a:srcRect/>
+                    <a:stretch>
+                      <a:fillRect/>
+                    </a:stretch>
+                  </pic:blipFill>
+                  <pic:spPr bwMode="auto">
+                    <a:xfrm>
+                      <a:off x="0" y="0"/>
+                      <a:ext cx="5274310" cy="2352972"/>
+                    </a:xfrm>
+                    <a:prstGeom prst="rect">
+                      <a:avLst/>
+                    </a:prstGeom>
+                    <a:noFill/>
+                    <a:ln w="9525">
+                      <a:noFill/>
+                      <a:miter lim="800000"/>
+                      <a:headEnd/>
+                      <a:tailEnd/>
+                    </a:ln>
+                  </pic:spPr>
+                </pic:pic>
+              </a:graphicData>
+            </a:graphic>
+          </wp:inline>
+        </w:drawing>
+      </w:r>
+    </w:p>
+    <w:p>
+      <w:pPr>
+        <w:rPr>
+          <w:rFonts w:hint="eastAsia"/>
+        </w:rPr>
+      </w:pPr>
+      <w:r>
+        <w:rPr>
+          <w:rFonts w:hint="eastAsia"/>
+        </w:rPr>
+        <w:t>----------------------------------------------------------------------------------</w:t>
+      </w:r>
+    </w:p>
+    <w:p>
+      <w:pPr>
+        <w:rPr>
+          <w:rFonts w:hint="eastAsia"/>
+        </w:rPr>
+      </w:pPr>
+      <w:r>
+        <w:rPr>
+          <w:rFonts w:hint="eastAsia"/>
+        </w:rPr>
+        <w:t>MSB</w:t>
+      </w:r>
+      <w:r>
+        <w:rPr>
+          <w:rFonts w:hint="eastAsia"/>
+        </w:rPr>
+        <w:tab/>
+      </w:r>
+      <w:r>
+        <w:rPr>
+          <w:rFonts w:hint="eastAsia"/>
+        </w:rPr>
+        <w:tab/>
+      </w:r>
+      <w:r>
+        <w:rPr>
+          <w:rFonts w:hint="eastAsia"/>
+        </w:rPr>
+        <w:tab/>
+      </w:r>
+      <w:r>
+        <w:rPr>
+          <w:rFonts w:hint="eastAsia"/>
+        </w:rPr>
+        <w:tab/>
+      </w:r>
+      <w:r>
+        <w:rPr>
+          <w:rFonts w:hint="eastAsia"/>
+        </w:rPr>
+        <w:tab/>
+      </w:r>
+      <w:r>
+        <w:rPr>
+          <w:rFonts w:hint="eastAsia"/>
+        </w:rPr>
+        <w:tab/>
+        <w:t>LSB</w:t>
+      </w:r>
+    </w:p>
+    <w:p>
+      <w:pPr>
+        <w:rPr>
+          <w:rFonts w:hint="eastAsia"/>
+        </w:rPr>
+      </w:pPr>
+      <w:r>
+        <w:rPr>
+          <w:rFonts w:hint="eastAsia"/>
+        </w:rPr>
+        <w:t xml:space="preserve">{ </w:t>
+      </w:r>
+      <w:proofErr w:type="spellStart"/>
+      <w:r>
+        <w:rPr>
+          <w:rFonts w:hint="eastAsia"/>
+        </w:rPr>
+        <w:t>SDA_in</w:t>
+      </w:r>
+      <w:proofErr w:type="spellEnd"/>
+      <w:r>
+        <w:rPr>
+          <w:rFonts w:hint="eastAsia"/>
+        </w:rPr>
+        <w:t xml:space="preserve">, </w:t>
+      </w:r>
+      <w:proofErr w:type="spellStart"/>
+      <w:r>
+        <w:rPr>
+          <w:rFonts w:hint="eastAsia"/>
+        </w:rPr>
+        <w:t>SCL_in</w:t>
+      </w:r>
+      <w:proofErr w:type="spellEnd"/>
+      <w:r>
+        <w:rPr>
+          <w:rFonts w:hint="eastAsia"/>
+        </w:rPr>
+        <w:t xml:space="preserve">, </w:t>
+      </w:r>
+      <w:proofErr w:type="spellStart"/>
+      <w:r>
+        <w:rPr>
+          <w:rFonts w:hint="eastAsia"/>
+        </w:rPr>
+        <w:t>Byte_done</w:t>
+      </w:r>
+      <w:proofErr w:type="spellEnd"/>
+      <w:r>
+        <w:rPr>
+          <w:rFonts w:hint="eastAsia"/>
+        </w:rPr>
+        <w:t xml:space="preserve">, </w:t>
+      </w:r>
+      <w:proofErr w:type="spellStart"/>
+      <w:r>
+        <w:rPr>
+          <w:rFonts w:hint="eastAsia"/>
+        </w:rPr>
+        <w:t>addr_match</w:t>
+      </w:r>
+      <w:proofErr w:type="spellEnd"/>
+      <w:r>
+        <w:rPr>
+          <w:rFonts w:hint="eastAsia"/>
+        </w:rPr>
+        <w:t>/</w:t>
+      </w:r>
+      <w:proofErr w:type="spellStart"/>
+      <w:r>
+        <w:rPr>
+          <w:rFonts w:hint="eastAsia"/>
+        </w:rPr>
+        <w:t>bit_send</w:t>
+      </w:r>
+      <w:proofErr w:type="spellEnd"/>
+      <w:r>
+        <w:rPr>
+          <w:rFonts w:hint="eastAsia"/>
+        </w:rPr>
+        <w:t xml:space="preserve"> </w:t>
+      </w:r>
+      <w:r>
+        <w:rPr>
+          <w:rFonts w:hint="eastAsia"/>
+        </w:rPr>
+        <w:t>}</w:t>
+      </w:r>
+    </w:p>
+    <w:p>
+      <w:pPr>
+        <w:rPr>
+          <w:rFonts w:hint="eastAsia"/>
+        </w:rPr>
+      </w:pPr>
+      <w:r>
+        <w:rPr>
+          <w:rFonts w:hint="eastAsia"/>
+        </w:rPr>
+        <w:t>----------------------------------------------------------------------------------</w:t>
+      </w:r>
+    </w:p>
+    <w:p>
+      <w:pPr>
+        <w:rPr>
+          <w:rFonts w:hint="eastAsia"/>
+        </w:rPr>
+      </w:pPr>
+      <w:r>
+        <w:rPr>
+          <w:rFonts w:hint="eastAsia"/>
+        </w:rPr>
+        <w:t>MSB</w:t>
+      </w:r>
+      <w:r>
+        <w:rPr>
+          <w:rFonts w:hint="eastAsia"/>
+        </w:rPr>
+        <w:tab/>
+      </w:r>
+      <w:r>
+        <w:rPr>
+          <w:rFonts w:hint="eastAsia"/>
+        </w:rPr>
+        <w:tab/>
+      </w:r>
+      <w:r>
+        <w:rPr>
+          <w:rFonts w:hint="eastAsia"/>
+        </w:rPr>
+        <w:tab/>
+      </w:r>
+      <w:r>
+        <w:rPr>
+          <w:rFonts w:hint="eastAsia"/>
+        </w:rPr>
+        <w:tab/>
+      </w:r>
+      <w:r>
+        <w:rPr>
+          <w:rFonts w:hint="eastAsia"/>
+        </w:rPr>
+        <w:tab/>
+      </w:r>
+      <w:r>
+        <w:rPr>
+          <w:rFonts w:hint="eastAsia"/>
+        </w:rPr>
+        <w:tab/>
+        <w:t>LSB</w:t>
+      </w:r>
+    </w:p>
+    <w:p>
+      <w:pPr>
+        <w:rPr>
+          <w:rFonts w:hint="eastAsia"/>
+        </w:rPr>
+      </w:pPr>
+      <w:r>
+        <w:rPr>
+          <w:rFonts w:hint="eastAsia"/>
+        </w:rPr>
+        <w:t xml:space="preserve">{ </w:t>
+      </w:r>
+      <w:proofErr w:type="spellStart"/>
+      <w:r>
+        <w:rPr>
+          <w:rFonts w:hint="eastAsia"/>
+        </w:rPr>
+        <w:t>SDA_out</w:t>
+      </w:r>
+      <w:proofErr w:type="spellEnd"/>
+      <w:r>
+        <w:rPr>
+          <w:rFonts w:hint="eastAsia"/>
+        </w:rPr>
+        <w:t xml:space="preserve">, </w:t>
+      </w:r>
+      <w:proofErr w:type="spellStart"/>
+      <w:r>
+        <w:rPr>
+          <w:rFonts w:hint="eastAsia"/>
+        </w:rPr>
+        <w:t>SDA_enable</w:t>
+      </w:r>
+      <w:proofErr w:type="spellEnd"/>
+      <w:r>
+        <w:rPr>
+          <w:rFonts w:hint="eastAsia"/>
+        </w:rPr>
+        <w:t xml:space="preserve">, </w:t>
+      </w:r>
+      <w:proofErr w:type="spellStart"/>
+      <w:r>
+        <w:rPr>
+          <w:rFonts w:hint="eastAsia"/>
+        </w:rPr>
+        <w:t>data_out</w:t>
+      </w:r>
+      <w:proofErr w:type="spellEnd"/>
+      <w:r>
+        <w:rPr>
+          <w:rFonts w:hint="eastAsia"/>
+        </w:rPr>
+        <w:t xml:space="preserve">, </w:t>
+      </w:r>
+      <w:proofErr w:type="spellStart"/>
+      <w:r>
+        <w:rPr>
+          <w:rFonts w:hint="eastAsia"/>
+        </w:rPr>
+        <w:t>addr_out</w:t>
+      </w:r>
+      <w:proofErr w:type="spellEnd"/>
+      <w:r>
+        <w:rPr>
+          <w:rFonts w:hint="eastAsia"/>
+        </w:rPr>
+        <w:t xml:space="preserve"> }</w:t>
+      </w:r>
+    </w:p>
+    <w:p>
+      <w:r>
+        <w:rPr>
+          <w:rFonts w:hint="eastAsia"/>
+        </w:rPr>
+        <w:t>----------------------------------------------------------------------------------</w:t>
+      </w:r>
+    </w:p>
+    <w:p>
       <w:r>
         <w:rPr>
           <w:rFonts w:hint="eastAsia"/>
@@ -67,9 +429,8 @@
         <w:t>state diagram of the Moore FSM.</w:t>
       </w:r>
     </w:p>
-    <w:p/>
     <w:sectPr>
-      <w:headerReference w:type="default" r:id="rId6"/>
+      <w:headerReference w:type="default" r:id="rId7"/>
       <w:pgSz w:w="11906" w:h="16838"/>
       <w:pgMar w:top="1440" w:right="1800" w:bottom="1440" w:left="1800" w:header="851" w:footer="992" w:gutter="0"/>
       <w:cols w:space="425"/>
@@ -407,6 +768,54 @@
       <w:szCs w:val="18"/>
     </w:rPr>
   </w:style>
+  <w:style w:type="table" w:styleId="a5">
+    <w:name w:val="Table Grid"/>
+    <w:basedOn w:val="a1"/>
+    <w:uiPriority w:val="59"/>
+    <w:rsid w:val="00F55E0A"/>
+    <w:tblPr>
+      <w:tblInd w:w="0" w:type="dxa"/>
+      <w:tblBorders>
+        <w:top w:val="single" w:sz="4" w:space="0" w:color="auto"/>
+        <w:left w:val="single" w:sz="4" w:space="0" w:color="auto"/>
+        <w:bottom w:val="single" w:sz="4" w:space="0" w:color="auto"/>
+        <w:right w:val="single" w:sz="4" w:space="0" w:color="auto"/>
+        <w:insideH w:val="single" w:sz="4" w:space="0" w:color="auto"/>
+        <w:insideV w:val="single" w:sz="4" w:space="0" w:color="auto"/>
+      </w:tblBorders>
+      <w:tblCellMar>
+        <w:top w:w="0" w:type="dxa"/>
+        <w:left w:w="108" w:type="dxa"/>
+        <w:bottom w:w="0" w:type="dxa"/>
+        <w:right w:w="108" w:type="dxa"/>
+      </w:tblCellMar>
+    </w:tblPr>
+  </w:style>
+  <w:style w:type="paragraph" w:styleId="a6">
+    <w:name w:val="Balloon Text"/>
+    <w:basedOn w:val="a"/>
+    <w:link w:val="Char1"/>
+    <w:uiPriority w:val="99"/>
+    <w:semiHidden/>
+    <w:unhideWhenUsed/>
+    <w:rsid w:val="00794FA9"/>
+    <w:rPr>
+      <w:sz w:val="18"/>
+      <w:szCs w:val="18"/>
+    </w:rPr>
+  </w:style>
+  <w:style w:type="character" w:customStyle="1" w:styleId="Char1">
+    <w:name w:val="批注框文本 Char"/>
+    <w:basedOn w:val="a0"/>
+    <w:link w:val="a6"/>
+    <w:uiPriority w:val="99"/>
+    <w:semiHidden/>
+    <w:rsid w:val="00794FA9"/>
+    <w:rPr>
+      <w:sz w:val="18"/>
+      <w:szCs w:val="18"/>
+    </w:rPr>
+  </w:style>
 </w:styles>
 </file>
 

</xml_diff>

<commit_message>
Finished all parts of our project
</commit_message>
<xml_diff>
--- a/doc/CSEE_W4823x_HW5.docx
+++ b/doc/CSEE_W4823x_HW5.docx
@@ -2,8 +2,344 @@
 <file path=word/document.xml><?xml version="1.0" encoding="utf-8"?>
 <w:document xmlns:ve="http://schemas.openxmlformats.org/markup-compatibility/2006" xmlns:o="urn:schemas-microsoft-com:office:office" xmlns:r="http://schemas.openxmlformats.org/officeDocument/2006/relationships" xmlns:m="http://schemas.openxmlformats.org/officeDocument/2006/math" xmlns:v="urn:schemas-microsoft-com:vml" xmlns:wp="http://schemas.openxmlformats.org/drawingml/2006/wordprocessingDrawing" xmlns:w10="urn:schemas-microsoft-com:office:word" xmlns:w="http://schemas.openxmlformats.org/wordprocessingml/2006/main" xmlns:wne="http://schemas.microsoft.com/office/word/2006/wordml">
   <w:body>
-    <w:p>
-      <w:r>
+    <w:tbl>
+      <w:tblPr>
+        <w:tblW w:w="5000" w:type="pct"/>
+        <w:jc w:val="center"/>
+        <w:tblLook w:val="04A0"/>
+      </w:tblPr>
+      <w:tblGrid>
+        <w:gridCol w:w="8522"/>
+      </w:tblGrid>
+      <w:tr>
+        <w:trPr>
+          <w:trHeight w:val="2880"/>
+          <w:jc w:val="center"/>
+        </w:trPr>
+        <w:tc>
+          <w:tcPr>
+            <w:tcW w:w="5000" w:type="pct"/>
+          </w:tcPr>
+          <w:p>
+            <w:pPr>
+              <w:pStyle w:val="a7"/>
+              <w:jc w:val="center"/>
+              <w:rPr>
+                <w:rFonts w:asciiTheme="majorHAnsi" w:eastAsiaTheme="majorEastAsia" w:hAnsiTheme="majorHAnsi" w:cstheme="majorBidi"/>
+                <w:caps/>
+              </w:rPr>
+            </w:pPr>
+            <w:r>
+              <w:rPr>
+                <w:rFonts w:asciiTheme="majorHAnsi" w:eastAsiaTheme="majorEastAsia" w:hAnsiTheme="majorHAnsi" w:cstheme="majorBidi" w:hint="eastAsia"/>
+                <w:caps/>
+              </w:rPr>
+              <w:t>Columbia University</w:t>
+            </w:r>
+          </w:p>
+        </w:tc>
+      </w:tr>
+      <w:tr>
+        <w:trPr>
+          <w:trHeight w:val="1440"/>
+          <w:jc w:val="center"/>
+        </w:trPr>
+        <w:tc>
+          <w:tcPr>
+            <w:tcW w:w="5000" w:type="pct"/>
+            <w:tcBorders>
+              <w:bottom w:val="single" w:sz="4" w:space="0" w:color="4F81BD" w:themeColor="accent1"/>
+            </w:tcBorders>
+            <w:vAlign w:val="center"/>
+          </w:tcPr>
+          <w:p>
+            <w:pPr>
+              <w:pStyle w:val="a7"/>
+              <w:jc w:val="center"/>
+              <w:rPr>
+                <w:rFonts w:asciiTheme="majorHAnsi" w:eastAsiaTheme="majorEastAsia" w:hAnsiTheme="majorHAnsi" w:cstheme="majorBidi"/>
+                <w:sz w:val="80"/>
+                <w:szCs w:val="80"/>
+              </w:rPr>
+            </w:pPr>
+            <w:r>
+              <w:rPr>
+                <w:rFonts w:asciiTheme="majorHAnsi" w:eastAsiaTheme="majorEastAsia" w:hAnsiTheme="majorHAnsi" w:cstheme="majorBidi" w:hint="eastAsia"/>
+                <w:sz w:val="80"/>
+                <w:szCs w:val="80"/>
+              </w:rPr>
+              <w:t>HW#5-I2C Slave Controller</w:t>
+            </w:r>
+          </w:p>
+        </w:tc>
+      </w:tr>
+      <w:tr>
+        <w:trPr>
+          <w:trHeight w:val="720"/>
+          <w:jc w:val="center"/>
+        </w:trPr>
+        <w:tc>
+          <w:tcPr>
+            <w:tcW w:w="5000" w:type="pct"/>
+            <w:tcBorders>
+              <w:top w:val="single" w:sz="4" w:space="0" w:color="4F81BD" w:themeColor="accent1"/>
+            </w:tcBorders>
+            <w:vAlign w:val="center"/>
+          </w:tcPr>
+          <w:p>
+            <w:pPr>
+              <w:pStyle w:val="a7"/>
+              <w:jc w:val="center"/>
+              <w:rPr>
+                <w:rFonts w:asciiTheme="majorHAnsi" w:eastAsiaTheme="majorEastAsia" w:hAnsiTheme="majorHAnsi" w:cstheme="majorBidi"/>
+                <w:sz w:val="44"/>
+                <w:szCs w:val="44"/>
+              </w:rPr>
+            </w:pPr>
+          </w:p>
+        </w:tc>
+      </w:tr>
+      <w:tr>
+        <w:trPr>
+          <w:trHeight w:val="360"/>
+          <w:jc w:val="center"/>
+        </w:trPr>
+        <w:tc>
+          <w:tcPr>
+            <w:tcW w:w="5000" w:type="pct"/>
+            <w:vAlign w:val="center"/>
+          </w:tcPr>
+          <w:p>
+            <w:pPr>
+              <w:pStyle w:val="a7"/>
+              <w:jc w:val="center"/>
+              <w:rPr>
+                <w:rFonts w:asciiTheme="minorHAnsi" w:eastAsiaTheme="minorEastAsia" w:hAnsiTheme="minorHAnsi" w:cstheme="minorBidi"/>
+              </w:rPr>
+            </w:pPr>
+          </w:p>
+        </w:tc>
+      </w:tr>
+      <w:tr>
+        <w:trPr>
+          <w:trHeight w:val="360"/>
+          <w:jc w:val="center"/>
+        </w:trPr>
+        <w:tc>
+          <w:tcPr>
+            <w:tcW w:w="5000" w:type="pct"/>
+            <w:vAlign w:val="center"/>
+          </w:tcPr>
+          <w:p>
+            <w:pPr>
+              <w:pStyle w:val="a7"/>
+              <w:jc w:val="center"/>
+              <w:rPr>
+                <w:rFonts w:asciiTheme="minorHAnsi" w:eastAsiaTheme="minorEastAsia" w:hAnsiTheme="minorHAnsi" w:cstheme="minorBidi"/>
+                <w:b/>
+                <w:bCs/>
+              </w:rPr>
+            </w:pPr>
+            <w:r>
+              <w:rPr>
+                <w:rFonts w:asciiTheme="minorHAnsi" w:eastAsiaTheme="minorEastAsia" w:hAnsiTheme="minorHAnsi" w:cstheme="minorBidi" w:hint="eastAsia"/>
+                <w:b/>
+                <w:bCs/>
+              </w:rPr>
+              <w:t>Hua Xu       hx2136@columbia.edu</w:t>
+            </w:r>
+          </w:p>
+        </w:tc>
+      </w:tr>
+      <w:tr>
+        <w:trPr>
+          <w:trHeight w:val="360"/>
+          <w:jc w:val="center"/>
+        </w:trPr>
+        <w:tc>
+          <w:tcPr>
+            <w:tcW w:w="5000" w:type="pct"/>
+            <w:vAlign w:val="center"/>
+          </w:tcPr>
+          <w:p>
+            <w:pPr>
+              <w:pStyle w:val="a7"/>
+              <w:jc w:val="center"/>
+              <w:rPr>
+                <w:rFonts w:asciiTheme="minorHAnsi" w:eastAsiaTheme="minorEastAsia" w:hAnsiTheme="minorHAnsi" w:cstheme="minorBidi"/>
+                <w:b/>
+                <w:bCs/>
+              </w:rPr>
+            </w:pPr>
+            <w:proofErr w:type="spellStart"/>
+            <w:r>
+              <w:rPr>
+                <w:rFonts w:asciiTheme="minorHAnsi" w:eastAsiaTheme="minorEastAsia" w:hAnsiTheme="minorHAnsi" w:cstheme="minorBidi" w:hint="eastAsia"/>
+                <w:b/>
+                <w:bCs/>
+              </w:rPr>
+              <w:t>Teng</w:t>
+            </w:r>
+            <w:proofErr w:type="spellEnd"/>
+            <w:r>
+              <w:rPr>
+                <w:rFonts w:asciiTheme="minorHAnsi" w:eastAsiaTheme="minorEastAsia" w:hAnsiTheme="minorHAnsi" w:cstheme="minorBidi" w:hint="eastAsia"/>
+                <w:b/>
+                <w:bCs/>
+              </w:rPr>
+              <w:t xml:space="preserve"> Yang     ty2227@columbia.edu</w:t>
+            </w:r>
+          </w:p>
+        </w:tc>
+      </w:tr>
+      <w:tr>
+        <w:trPr>
+          <w:trHeight w:val="360"/>
+          <w:jc w:val="center"/>
+        </w:trPr>
+        <w:tc>
+          <w:tcPr>
+            <w:tcW w:w="5000" w:type="pct"/>
+            <w:vAlign w:val="center"/>
+          </w:tcPr>
+          <w:p>
+            <w:pPr>
+              <w:pStyle w:val="a7"/>
+              <w:jc w:val="center"/>
+              <w:rPr>
+                <w:rFonts w:asciiTheme="minorHAnsi" w:eastAsiaTheme="minorEastAsia" w:hAnsiTheme="minorHAnsi" w:cstheme="minorBidi"/>
+                <w:b/>
+                <w:bCs/>
+              </w:rPr>
+            </w:pPr>
+          </w:p>
+        </w:tc>
+      </w:tr>
+    </w:tbl>
+    <w:p/>
+    <w:p/>
+    <w:p>
+      <w:pPr>
+        <w:rPr>
+          <w:noProof/>
+        </w:rPr>
+      </w:pPr>
+    </w:p>
+    <w:p/>
+    <w:p/>
+    <w:p/>
+    <w:p/>
+    <w:p/>
+    <w:p/>
+    <w:p/>
+    <w:p/>
+    <w:p/>
+    <w:p/>
+    <w:p/>
+    <w:p>
+      <w:pPr>
+        <w:tabs>
+          <w:tab w:val="left" w:pos="1056"/>
+        </w:tabs>
+        <w:rPr>
+          <w:rFonts w:hint="eastAsia"/>
+        </w:rPr>
+      </w:pPr>
+      <w:r>
+        <w:rPr>
+          <w:rFonts w:hint="eastAsia"/>
+        </w:rPr>
+        <w:t xml:space="preserve">Attachment: </w:t>
+      </w:r>
+    </w:p>
+    <w:p>
+      <w:pPr>
+        <w:rPr>
+          <w:rFonts w:hint="eastAsia"/>
+        </w:rPr>
+      </w:pPr>
+      <w:r>
+        <w:rPr>
+          <w:rFonts w:hint="eastAsia"/>
+        </w:rPr>
+        <w:t xml:space="preserve">1) </w:t>
+      </w:r>
+      <w:r>
+        <w:rPr>
+          <w:rFonts w:hint="eastAsia"/>
+        </w:rPr>
+        <w:t>A diagram of time sequence table for both Slave act as sender</w:t>
+      </w:r>
+      <w:r>
+        <w:rPr>
+          <w:rFonts w:hint="eastAsia"/>
+        </w:rPr>
+        <w:t xml:space="preserve"> and slave receiver.</w:t>
+      </w:r>
+    </w:p>
+    <w:p>
+      <w:pPr>
+        <w:tabs>
+          <w:tab w:val="left" w:pos="1056"/>
+        </w:tabs>
+        <w:rPr>
+          <w:rFonts w:hint="eastAsia"/>
+        </w:rPr>
+      </w:pPr>
+      <w:r>
+        <w:rPr>
+          <w:rFonts w:hint="eastAsia"/>
+        </w:rPr>
+        <w:t>2) Detailed simulation diagrams.</w:t>
+      </w:r>
+    </w:p>
+    <w:p>
+      <w:pPr>
+        <w:tabs>
+          <w:tab w:val="left" w:pos="1056"/>
+        </w:tabs>
+        <w:rPr>
+          <w:rFonts w:hint="eastAsia"/>
+        </w:rPr>
+      </w:pPr>
+      <w:r>
+        <w:rPr>
+          <w:rFonts w:hint="eastAsia"/>
+        </w:rPr>
+        <w:t>3) VHDL code.</w:t>
+      </w:r>
+    </w:p>
+    <w:p>
+      <w:pPr>
+        <w:tabs>
+          <w:tab w:val="left" w:pos="1056"/>
+        </w:tabs>
+      </w:pPr>
+      <w:r>
+        <w:rPr>
+          <w:rFonts w:hint="eastAsia"/>
+        </w:rPr>
+        <w:t>4) Moore FSM state</w:t>
+      </w:r>
+      <w:r>
+        <w:rPr>
+          <w:rFonts w:hint="eastAsia"/>
+        </w:rPr>
+        <w:t>s</w:t>
+      </w:r>
+      <w:r>
+        <w:rPr>
+          <w:rFonts w:hint="eastAsia"/>
+        </w:rPr>
+        <w:t xml:space="preserve"> diagram.</w:t>
+      </w:r>
+    </w:p>
+    <w:p>
+      <w:r>
+        <w:br w:type="page"/>
+      </w:r>
+      <w:r>
+        <w:lastRenderedPageBreak/>
         <w:t>CSEE W4823x</w:t>
       </w:r>
     </w:p>
@@ -26,12 +362,12 @@
       </w:r>
       <w:smartTag w:uri="urn:schemas-microsoft-com:office:smarttags" w:element="chmetcnv">
         <w:smartTagPr>
+          <w:attr w:name="UnitName" w:val="C"/>
+          <w:attr w:name="SourceValue" w:val="2"/>
+          <w:attr w:name="HasSpace" w:val="False"/>
+          <w:attr w:name="Negative" w:val="False"/>
+          <w:attr w:name="NumberType" w:val="1"/>
           <w:attr w:name="TCSC" w:val="0"/>
-          <w:attr w:name="NumberType" w:val="1"/>
-          <w:attr w:name="Negative" w:val="False"/>
-          <w:attr w:name="HasSpace" w:val="False"/>
-          <w:attr w:name="SourceValue" w:val="2"/>
-          <w:attr w:name="UnitName" w:val="C"/>
         </w:smartTagPr>
         <w:r>
           <w:rPr>
@@ -45,6 +381,96 @@
           <w:b/>
         </w:rPr>
         <w:t xml:space="preserve"> Bus Protocol</w:t>
+      </w:r>
+    </w:p>
+    <w:p>
+      <w:pPr>
+        <w:rPr>
+          <w:rFonts w:hint="eastAsia"/>
+        </w:rPr>
+      </w:pPr>
+    </w:p>
+    <w:p>
+      <w:pPr>
+        <w:rPr>
+          <w:rFonts w:hint="eastAsia"/>
+          <w:b/>
+        </w:rPr>
+      </w:pPr>
+      <w:r>
+        <w:rPr>
+          <w:rFonts w:hint="eastAsia"/>
+          <w:b/>
+        </w:rPr>
+        <w:t xml:space="preserve">You can view and download our whole project in </w:t>
+      </w:r>
+      <w:hyperlink r:id="rId6" w:history="1">
+        <w:r>
+          <w:rPr>
+            <w:rStyle w:val="a8"/>
+            <w:b/>
+          </w:rPr>
+          <w:t>https://github.com/xuhua/HW5</w:t>
+        </w:r>
+      </w:hyperlink>
+    </w:p>
+    <w:p>
+      <w:pPr>
+        <w:rPr>
+          <w:rFonts w:hint="eastAsia"/>
+          <w:b/>
+        </w:rPr>
+      </w:pPr>
+      <w:r>
+        <w:rPr>
+          <w:rFonts w:hint="eastAsia"/>
+          <w:b/>
+        </w:rPr>
+        <w:t xml:space="preserve">or I can </w:t>
+      </w:r>
+      <w:r>
+        <w:rPr>
+          <w:rFonts w:hint="eastAsia"/>
+          <w:b/>
+        </w:rPr>
+        <w:t>add</w:t>
+      </w:r>
+      <w:r>
+        <w:rPr>
+          <w:rFonts w:hint="eastAsia"/>
+          <w:b/>
+        </w:rPr>
+        <w:t xml:space="preserve"> you</w:t>
+      </w:r>
+      <w:r>
+        <w:rPr>
+          <w:rFonts w:hint="eastAsia"/>
+          <w:b/>
+        </w:rPr>
+        <w:t>r RSA public</w:t>
+      </w:r>
+      <w:r>
+        <w:rPr>
+          <w:rFonts w:hint="eastAsia"/>
+          <w:b/>
+        </w:rPr>
+        <w:t xml:space="preserve"> key to access our project at </w:t>
+      </w:r>
+      <w:proofErr w:type="spellStart"/>
+      <w:r>
+        <w:rPr>
+          <w:rFonts w:hint="eastAsia"/>
+          <w:b/>
+        </w:rPr>
+        <w:t>git@github.com:xuhua</w:t>
+      </w:r>
+      <w:proofErr w:type="spellEnd"/>
+      <w:r>
+        <w:rPr>
+          <w:rFonts w:hint="eastAsia"/>
+          <w:b/>
+        </w:rPr>
+        <w:t>/HW5.git</w:t>
       </w:r>
     </w:p>
     <w:p/>
@@ -78,8 +504,8 @@
             <v:path o:extrusionok="f" gradientshapeok="t" o:connecttype="rect"/>
             <o:lock v:ext="edit" aspectratio="t"/>
           </v:shapetype>
-          <v:shape id="图片 1" o:spid="_x0000_i1025" type="#_x0000_t75" style="width:408.7pt;height:182.4pt;visibility:visible">
-            <v:imagedata r:id="rId6" o:title=""/>
+          <v:shape id="图片 1" o:spid="_x0000_i1025" type="#_x0000_t75" style="width:408.75pt;height:182.25pt;visibility:visible">
+            <v:imagedata r:id="rId7" o:title=""/>
           </v:shape>
         </w:pict>
       </w:r>
@@ -115,7 +541,47 @@
     </w:p>
     <w:p>
       <w:r>
-        <w:t>{ SDA_in, SCL_in, Byte_done, addr_match/bit_send }</w:t>
+        <w:t xml:space="preserve">{ </w:t>
+      </w:r>
+      <w:proofErr w:type="spellStart"/>
+      <w:r>
+        <w:t>SDA_in</w:t>
+      </w:r>
+      <w:proofErr w:type="spellEnd"/>
+      <w:r>
+        <w:t xml:space="preserve">, </w:t>
+      </w:r>
+      <w:proofErr w:type="spellStart"/>
+      <w:r>
+        <w:t>SCL_in</w:t>
+      </w:r>
+      <w:proofErr w:type="spellEnd"/>
+      <w:r>
+        <w:t xml:space="preserve">, </w:t>
+      </w:r>
+      <w:proofErr w:type="spellStart"/>
+      <w:r>
+        <w:t>Byte_done</w:t>
+      </w:r>
+      <w:proofErr w:type="spellEnd"/>
+      <w:r>
+        <w:t xml:space="preserve">, </w:t>
+      </w:r>
+      <w:proofErr w:type="spellStart"/>
+      <w:r>
+        <w:t>addr_match</w:t>
+      </w:r>
+      <w:proofErr w:type="spellEnd"/>
+      <w:r>
+        <w:t>/</w:t>
+      </w:r>
+      <w:proofErr w:type="spellStart"/>
+      <w:r>
+        <w:t>bit_send</w:t>
+      </w:r>
+      <w:proofErr w:type="spellEnd"/>
+      <w:r>
+        <w:t xml:space="preserve"> }</w:t>
       </w:r>
     </w:p>
     <w:p>
@@ -149,7 +615,39 @@
     </w:p>
     <w:p>
       <w:r>
-        <w:t>{ SDA_out, SDA_enable, data_out, addr_out }</w:t>
+        <w:t xml:space="preserve">{ </w:t>
+      </w:r>
+      <w:proofErr w:type="spellStart"/>
+      <w:r>
+        <w:t>SDA_out</w:t>
+      </w:r>
+      <w:proofErr w:type="spellEnd"/>
+      <w:r>
+        <w:t xml:space="preserve">, </w:t>
+      </w:r>
+      <w:proofErr w:type="spellStart"/>
+      <w:r>
+        <w:t>SDA_enable</w:t>
+      </w:r>
+      <w:proofErr w:type="spellEnd"/>
+      <w:r>
+        <w:t xml:space="preserve">, </w:t>
+      </w:r>
+      <w:proofErr w:type="spellStart"/>
+      <w:r>
+        <w:t>data_out</w:t>
+      </w:r>
+      <w:proofErr w:type="spellEnd"/>
+      <w:r>
+        <w:t xml:space="preserve">, </w:t>
+      </w:r>
+      <w:proofErr w:type="spellStart"/>
+      <w:r>
+        <w:t>addr_out</w:t>
+      </w:r>
+      <w:proofErr w:type="spellEnd"/>
+      <w:r>
+        <w:t xml:space="preserve"> }</w:t>
       </w:r>
     </w:p>
     <w:p>
@@ -159,7 +657,15 @@
     </w:p>
     <w:p>
       <w:r>
-        <w:t>(i) The symbolic</w:t>
+        <w:t>(</w:t>
+      </w:r>
+      <w:proofErr w:type="spellStart"/>
+      <w:r>
+        <w:t>i</w:t>
+      </w:r>
+      <w:proofErr w:type="spellEnd"/>
+      <w:r>
+        <w:t>) The symbolic</w:t>
       </w:r>
       <w:r>
         <w:t xml:space="preserve"> state diagram of the Moore FSM</w:t>
@@ -177,13 +683,21 @@
           <w:rFonts w:hint="eastAsia"/>
         </w:rPr>
       </w:pPr>
-    </w:p>
-    <w:p>
-      <w:pPr>
-        <w:rPr>
-          <w:rFonts w:hint="eastAsia"/>
-        </w:rPr>
-      </w:pPr>
+      <w:r>
+        <w:rPr>
+          <w:rFonts w:hint="eastAsia"/>
+        </w:rPr>
+        <w:t>(ii) The completed VHDL</w:t>
+      </w:r>
+      <w:r>
+        <w:rPr>
+          <w:rFonts w:hint="eastAsia"/>
+        </w:rPr>
+        <w:t>.</w:t>
+      </w:r>
+    </w:p>
+    <w:p/>
+    <w:p>
       <w:r>
         <w:rPr>
           <w:rFonts w:hint="eastAsia"/>
@@ -192,11 +706,6 @@
       </w:r>
     </w:p>
     <w:p>
-      <w:pPr>
-        <w:rPr>
-          <w:rFonts w:hint="eastAsia"/>
-        </w:rPr>
-      </w:pPr>
       <w:r>
         <w:rPr>
           <w:rFonts w:hint="eastAsia"/>
@@ -205,11 +714,6 @@
       </w:r>
     </w:p>
     <w:p>
-      <w:pPr>
-        <w:rPr>
-          <w:rFonts w:hint="eastAsia"/>
-        </w:rPr>
-      </w:pPr>
       <w:r>
         <w:rPr>
           <w:rFonts w:hint="eastAsia"/>
@@ -217,19 +721,8 @@
         <w:t>We attach these diagram alone with this file.</w:t>
       </w:r>
     </w:p>
-    <w:p>
-      <w:pPr>
-        <w:rPr>
-          <w:rFonts w:hint="eastAsia"/>
-        </w:rPr>
-      </w:pPr>
-    </w:p>
-    <w:p>
-      <w:pPr>
-        <w:rPr>
-          <w:rFonts w:hint="eastAsia"/>
-        </w:rPr>
-      </w:pPr>
+    <w:p/>
+    <w:p>
       <w:r>
         <w:rPr>
           <w:rFonts w:hint="eastAsia"/>
@@ -255,14 +748,13 @@
         <w:t>top signal.</w:t>
       </w:r>
     </w:p>
-    <w:p>
-      <w:pPr>
-        <w:rPr>
-          <w:rFonts w:hint="eastAsia"/>
-        </w:rPr>
-      </w:pPr>
-    </w:p>
-    <w:p>
+    <w:p/>
+    <w:p>
+      <w:pPr>
+        <w:rPr>
+          <w:rFonts w:hint="eastAsia"/>
+        </w:rPr>
+      </w:pPr>
       <w:r>
         <w:rPr>
           <w:rFonts w:hint="eastAsia"/>
@@ -276,11 +768,432 @@
         <w:t>exit when master send stop signal to slave when sending data.</w:t>
       </w:r>
     </w:p>
+    <w:p>
+      <w:pPr>
+        <w:rPr>
+          <w:rFonts w:hint="eastAsia"/>
+        </w:rPr>
+      </w:pPr>
+    </w:p>
+    <w:p>
+      <w:pPr>
+        <w:rPr>
+          <w:rFonts w:hint="eastAsia"/>
+        </w:rPr>
+      </w:pPr>
+      <w:r>
+        <w:rPr>
+          <w:rFonts w:hint="eastAsia"/>
+        </w:rPr>
+        <w:t>There are some important points we have in our assignment.</w:t>
+      </w:r>
+    </w:p>
+    <w:p>
+      <w:pPr>
+        <w:rPr>
+          <w:rFonts w:hint="eastAsia"/>
+        </w:rPr>
+      </w:pPr>
+      <w:r>
+        <w:rPr>
+          <w:rFonts w:hint="eastAsia"/>
+        </w:rPr>
+        <w:t>1) Slave act as receiver</w:t>
+      </w:r>
+    </w:p>
+    <w:p>
+      <w:pPr>
+        <w:rPr>
+          <w:rFonts w:hint="eastAsia"/>
+        </w:rPr>
+      </w:pPr>
+      <w:r>
+        <w:rPr>
+          <w:rFonts w:hint="eastAsia"/>
+        </w:rPr>
+        <w:lastRenderedPageBreak/>
+        <w:t>A diagram of time sequence table is attached with the documents.</w:t>
+      </w:r>
+    </w:p>
+    <w:p>
+      <w:pPr>
+        <w:rPr>
+          <w:rFonts w:hint="eastAsia"/>
+        </w:rPr>
+      </w:pPr>
+    </w:p>
+    <w:p>
+      <w:pPr>
+        <w:rPr>
+          <w:rFonts w:hint="eastAsia"/>
+        </w:rPr>
+      </w:pPr>
+    </w:p>
+    <w:p>
+      <w:pPr>
+        <w:rPr>
+          <w:rFonts w:hint="eastAsia"/>
+        </w:rPr>
+      </w:pPr>
+      <w:r>
+        <w:rPr>
+          <w:rFonts w:hint="eastAsia"/>
+        </w:rPr>
+        <w:t>(2) Slave act as sender</w:t>
+      </w:r>
+    </w:p>
+    <w:p>
+      <w:pPr>
+        <w:rPr>
+          <w:rFonts w:hint="eastAsia"/>
+        </w:rPr>
+      </w:pPr>
+      <w:r>
+        <w:rPr>
+          <w:rFonts w:hint="eastAsia"/>
+        </w:rPr>
+        <w:t>A diagram of time sequence table is attached with the documents.</w:t>
+      </w:r>
+    </w:p>
+    <w:p>
+      <w:pPr>
+        <w:rPr>
+          <w:rFonts w:hint="eastAsia"/>
+        </w:rPr>
+      </w:pPr>
+    </w:p>
+    <w:p>
+      <w:pPr>
+        <w:rPr>
+          <w:rFonts w:hint="eastAsia"/>
+        </w:rPr>
+      </w:pPr>
+      <w:r>
+        <w:rPr>
+          <w:rFonts w:hint="eastAsia"/>
+        </w:rPr>
+        <w:t>Here are signal diagram of our simulations.</w:t>
+      </w:r>
+    </w:p>
+    <w:p>
+      <w:pPr>
+        <w:rPr>
+          <w:rFonts w:hint="eastAsia"/>
+        </w:rPr>
+      </w:pPr>
+      <w:r>
+        <w:rPr>
+          <w:rFonts w:hint="eastAsia"/>
+        </w:rPr>
+        <w:t>And texted diagram is attached to this document. There are more information on those papers.</w:t>
+      </w:r>
+    </w:p>
+    <w:p>
+      <w:pPr>
+        <w:rPr>
+          <w:rFonts w:hint="eastAsia"/>
+        </w:rPr>
+      </w:pPr>
+      <w:r>
+        <w:rPr>
+          <w:rFonts w:hint="eastAsia"/>
+        </w:rPr>
+        <w:t>slave receiver</w:t>
+      </w:r>
+    </w:p>
+    <w:p>
+      <w:pPr>
+        <w:rPr>
+          <w:rFonts w:hint="eastAsia"/>
+        </w:rPr>
+      </w:pPr>
+      <w:r>
+        <w:rPr>
+          <w:rFonts w:hint="eastAsia"/>
+        </w:rPr>
+        <w:t>(</w:t>
+      </w:r>
+      <w:proofErr w:type="spellStart"/>
+      <w:r>
+        <w:rPr>
+          <w:rFonts w:hint="eastAsia"/>
+        </w:rPr>
+        <w:t>i</w:t>
+      </w:r>
+      <w:proofErr w:type="spellEnd"/>
+      <w:r>
+        <w:rPr>
+          <w:rFonts w:hint="eastAsia"/>
+        </w:rPr>
+        <w:t>)</w:t>
+      </w:r>
+    </w:p>
+    <w:p>
+      <w:pPr>
+        <w:rPr>
+          <w:rFonts w:hint="eastAsia"/>
+        </w:rPr>
+      </w:pPr>
+      <w:r>
+        <w:rPr>
+          <w:rFonts w:hint="eastAsia"/>
+        </w:rPr>
+        <w:pict>
+          <v:shape id="_x0000_i1026" type="#_x0000_t75" style="width:423pt;height:119.25pt">
+            <v:imagedata r:id="rId8" o:title="" croptop="9008f" cropbottom="32781f" cropleft="2134f" cropright="13060f"/>
+          </v:shape>
+        </w:pict>
+      </w:r>
+    </w:p>
+    <w:p>
+      <w:pPr>
+        <w:rPr>
+          <w:rFonts w:hint="eastAsia"/>
+        </w:rPr>
+      </w:pPr>
+    </w:p>
+    <w:p>
+      <w:pPr>
+        <w:rPr>
+          <w:rFonts w:hint="eastAsia"/>
+        </w:rPr>
+      </w:pPr>
+      <w:r>
+        <w:rPr>
+          <w:rFonts w:hint="eastAsia"/>
+        </w:rPr>
+        <w:t>(ii)</w:t>
+      </w:r>
+    </w:p>
+    <w:p>
+      <w:pPr>
+        <w:rPr>
+          <w:rFonts w:hint="eastAsia"/>
+        </w:rPr>
+      </w:pPr>
+      <w:r>
+        <w:rPr>
+          <w:rFonts w:hint="eastAsia"/>
+        </w:rPr>
+        <w:pict>
+          <v:shape id="_x0000_i1027" type="#_x0000_t75" style="width:6in;height:123pt">
+            <v:imagedata r:id="rId9" o:title="" croptop="9260f" cropbottom="32596f" cropleft="2055f" cropright="13817f"/>
+          </v:shape>
+        </w:pict>
+      </w:r>
+    </w:p>
+    <w:p>
+      <w:pPr>
+        <w:rPr>
+          <w:rFonts w:hint="eastAsia"/>
+        </w:rPr>
+      </w:pPr>
+    </w:p>
+    <w:p>
+      <w:pPr>
+        <w:rPr>
+          <w:rFonts w:hint="eastAsia"/>
+        </w:rPr>
+      </w:pPr>
+      <w:r>
+        <w:rPr>
+          <w:rFonts w:hint="eastAsia"/>
+        </w:rPr>
+        <w:t>(iii)</w:t>
+      </w:r>
+    </w:p>
+    <w:p>
+      <w:pPr>
+        <w:rPr>
+          <w:rFonts w:hint="eastAsia"/>
+        </w:rPr>
+      </w:pPr>
+      <w:r>
+        <w:rPr>
+          <w:rFonts w:hint="eastAsia"/>
+        </w:rPr>
+        <w:pict>
+          <v:shape id="_x0000_i1028" type="#_x0000_t75" style="width:441pt;height:107.25pt">
+            <v:imagedata r:id="rId10" o:title="" croptop="11015f" cropbottom="34496f" cropleft="1441f" cropright="12886f"/>
+          </v:shape>
+        </w:pict>
+      </w:r>
+    </w:p>
+    <w:p>
+      <w:pPr>
+        <w:rPr>
+          <w:rFonts w:hint="eastAsia"/>
+        </w:rPr>
+      </w:pPr>
+    </w:p>
+    <w:p>
+      <w:pPr>
+        <w:rPr>
+          <w:rFonts w:hint="eastAsia"/>
+        </w:rPr>
+      </w:pPr>
+    </w:p>
+    <w:p>
+      <w:pPr>
+        <w:rPr>
+          <w:rFonts w:hint="eastAsia"/>
+        </w:rPr>
+      </w:pPr>
+    </w:p>
+    <w:p>
+      <w:pPr>
+        <w:rPr>
+          <w:rFonts w:hint="eastAsia"/>
+        </w:rPr>
+      </w:pPr>
+    </w:p>
+    <w:p>
+      <w:pPr>
+        <w:rPr>
+          <w:rFonts w:hint="eastAsia"/>
+        </w:rPr>
+      </w:pPr>
+    </w:p>
+    <w:p>
+      <w:pPr>
+        <w:rPr>
+          <w:rFonts w:hint="eastAsia"/>
+        </w:rPr>
+      </w:pPr>
+    </w:p>
+    <w:p>
+      <w:pPr>
+        <w:rPr>
+          <w:rFonts w:hint="eastAsia"/>
+        </w:rPr>
+      </w:pPr>
+    </w:p>
+    <w:p>
+      <w:pPr>
+        <w:rPr>
+          <w:rFonts w:hint="eastAsia"/>
+        </w:rPr>
+      </w:pPr>
+      <w:r>
+        <w:rPr>
+          <w:rFonts w:hint="eastAsia"/>
+        </w:rPr>
+        <w:lastRenderedPageBreak/>
+        <w:t>Slave as transmitter</w:t>
+      </w:r>
+    </w:p>
+    <w:p>
+      <w:pPr>
+        <w:rPr>
+          <w:rFonts w:hint="eastAsia"/>
+        </w:rPr>
+      </w:pPr>
+      <w:r>
+        <w:rPr>
+          <w:rFonts w:hint="eastAsia"/>
+        </w:rPr>
+        <w:t>(iv)</w:t>
+      </w:r>
+    </w:p>
+    <w:p>
+      <w:pPr>
+        <w:rPr>
+          <w:rFonts w:hint="eastAsia"/>
+        </w:rPr>
+      </w:pPr>
+      <w:r>
+        <w:rPr>
+          <w:rFonts w:hint="eastAsia"/>
+        </w:rPr>
+        <w:pict>
+          <v:shape id="_x0000_i1029" type="#_x0000_t75" style="width:459pt;height:146.25pt">
+            <v:imagedata r:id="rId11" o:title="" croptop="11290f" cropbottom="34694f" cropleft="1368f" cropright="25796f"/>
+          </v:shape>
+        </w:pict>
+      </w:r>
+    </w:p>
+    <w:p>
+      <w:pPr>
+        <w:rPr>
+          <w:rFonts w:hint="eastAsia"/>
+        </w:rPr>
+      </w:pPr>
+    </w:p>
+    <w:p>
+      <w:pPr>
+        <w:rPr>
+          <w:rFonts w:hint="eastAsia"/>
+        </w:rPr>
+      </w:pPr>
+      <w:r>
+        <w:rPr>
+          <w:rFonts w:hint="eastAsia"/>
+        </w:rPr>
+        <w:t>(v)</w:t>
+      </w:r>
+    </w:p>
+    <w:p>
+      <w:pPr>
+        <w:rPr>
+          <w:rFonts w:hint="eastAsia"/>
+        </w:rPr>
+      </w:pPr>
+      <w:r>
+        <w:rPr>
+          <w:rFonts w:hint="eastAsia"/>
+        </w:rPr>
+        <w:pict>
+          <v:shape id="_x0000_i1030" type="#_x0000_t75" style="width:459pt;height:117.75pt">
+            <v:imagedata r:id="rId12" o:title="" croptop="11423f" cropbottom="34770f" cropleft="8460f" cropright="10162f"/>
+          </v:shape>
+        </w:pict>
+      </w:r>
+    </w:p>
+    <w:p>
+      <w:pPr>
+        <w:rPr>
+          <w:rFonts w:hint="eastAsia"/>
+        </w:rPr>
+      </w:pPr>
+    </w:p>
+    <w:p>
+      <w:pPr>
+        <w:rPr>
+          <w:rFonts w:hint="eastAsia"/>
+        </w:rPr>
+      </w:pPr>
+      <w:r>
+        <w:rPr>
+          <w:rFonts w:hint="eastAsia"/>
+        </w:rPr>
+        <w:t>(vi) The signal diagram below shows our FSM can handle unexpected stop signal during data transmission. (Master to slave)</w:t>
+      </w:r>
+    </w:p>
+    <w:p>
+      <w:pPr>
+        <w:rPr>
+          <w:rFonts w:hint="eastAsia"/>
+        </w:rPr>
+      </w:pPr>
+      <w:r>
+        <w:rPr>
+          <w:rFonts w:hint="eastAsia"/>
+        </w:rPr>
+        <w:pict>
+          <v:shape id="_x0000_i1031" type="#_x0000_t75" style="width:459pt;height:181.5pt">
+            <v:imagedata r:id="rId13" o:title="" croptop="7395f" cropbottom="34846f" cropleft="8483f" cropright="20111f"/>
+          </v:shape>
+        </w:pict>
+      </w:r>
+    </w:p>
+    <w:p/>
     <w:sectPr>
-      <w:headerReference w:type="default" r:id="rId7"/>
+      <w:headerReference w:type="default" r:id="rId14"/>
+      <w:footerReference w:type="default" r:id="rId15"/>
       <w:pgSz w:w="11906" w:h="16838"/>
       <w:pgMar w:top="1440" w:right="1800" w:bottom="1440" w:left="1800" w:header="851" w:footer="992" w:gutter="0"/>
       <w:cols w:space="425"/>
+      <w:titlePg/>
       <w:docGrid w:type="lines" w:linePitch="312"/>
     </w:sectPr>
   </w:body>
@@ -304,6 +1217,31 @@
     </w:p>
   </w:endnote>
 </w:endnotes>
+</file>
+
+<file path=word/footer1.xml><?xml version="1.0" encoding="utf-8"?>
+<w:ftr xmlns:ve="http://schemas.openxmlformats.org/markup-compatibility/2006" xmlns:o="urn:schemas-microsoft-com:office:office" xmlns:r="http://schemas.openxmlformats.org/officeDocument/2006/relationships" xmlns:m="http://schemas.openxmlformats.org/officeDocument/2006/math" xmlns:v="urn:schemas-microsoft-com:vml" xmlns:wp="http://schemas.openxmlformats.org/drawingml/2006/wordprocessingDrawing" xmlns:w10="urn:schemas-microsoft-com:office:word" xmlns:w="http://schemas.openxmlformats.org/wordprocessingml/2006/main" xmlns:wne="http://schemas.microsoft.com/office/word/2006/wordml">
+  <w:p>
+    <w:pPr>
+      <w:pStyle w:val="a4"/>
+      <w:jc w:val="center"/>
+    </w:pPr>
+    <w:fldSimple w:instr=" PAGE   \* MERGEFORMAT ">
+      <w:r>
+        <w:rPr>
+          <w:noProof/>
+          <w:lang w:val="zh-CN"/>
+        </w:rPr>
+        <w:t>2</w:t>
+      </w:r>
+    </w:fldSimple>
+  </w:p>
+  <w:p>
+    <w:pPr>
+      <w:pStyle w:val="a4"/>
+    </w:pPr>
+  </w:p>
+</w:ftr>
 </file>
 
 <file path=word/footnotes.xml><?xml version="1.0" encoding="utf-8"?>
@@ -342,7 +1280,15 @@
       <w:t xml:space="preserve">                               </w:t>
     </w:r>
     <w:r>
-      <w:t xml:space="preserve"> Teng Yang</w:t>
+      <w:t xml:space="preserve"> </w:t>
+    </w:r>
+    <w:proofErr w:type="spellStart"/>
+    <w:r>
+      <w:t>Teng</w:t>
+    </w:r>
+    <w:proofErr w:type="spellEnd"/>
+    <w:r>
+      <w:t xml:space="preserve"> Yang</w:t>
     </w:r>
     <w:r>
       <w:rPr>
@@ -588,7 +1534,6 @@
     <w:basedOn w:val="a"/>
     <w:link w:val="Char0"/>
     <w:uiPriority w:val="99"/>
-    <w:semiHidden/>
     <w:rsid w:val="00647AF0"/>
     <w:pPr>
       <w:tabs>
@@ -608,7 +1553,6 @@
     <w:basedOn w:val="a0"/>
     <w:link w:val="a4"/>
     <w:uiPriority w:val="99"/>
-    <w:semiHidden/>
     <w:locked/>
     <w:rsid w:val="00647AF0"/>
     <w:rPr>
@@ -664,6 +1608,41 @@
       <w:rFonts w:cs="Times New Roman"/>
       <w:sz w:val="18"/>
       <w:szCs w:val="18"/>
+    </w:rPr>
+  </w:style>
+  <w:style w:type="paragraph" w:styleId="a7">
+    <w:name w:val="No Spacing"/>
+    <w:link w:val="Char2"/>
+    <w:uiPriority w:val="1"/>
+    <w:qFormat/>
+    <w:rsid w:val="00233883"/>
+    <w:rPr>
+      <w:sz w:val="22"/>
+      <w:szCs w:val="22"/>
+    </w:rPr>
+  </w:style>
+  <w:style w:type="character" w:customStyle="1" w:styleId="Char2">
+    <w:name w:val="无间隔 Char"/>
+    <w:basedOn w:val="a0"/>
+    <w:link w:val="a7"/>
+    <w:uiPriority w:val="1"/>
+    <w:rsid w:val="00233883"/>
+    <w:rPr>
+      <w:sz w:val="22"/>
+      <w:szCs w:val="22"/>
+      <w:lang w:val="en-US" w:eastAsia="zh-CN" w:bidi="ar-SA"/>
+    </w:rPr>
+  </w:style>
+  <w:style w:type="character" w:styleId="a8">
+    <w:name w:val="Hyperlink"/>
+    <w:basedOn w:val="a0"/>
+    <w:uiPriority w:val="99"/>
+    <w:semiHidden/>
+    <w:unhideWhenUsed/>
+    <w:rsid w:val="004C5AE0"/>
+    <w:rPr>
+      <w:color w:val="0000FF"/>
+      <w:u w:val="single"/>
     </w:rPr>
   </w:style>
 </w:styles>

</xml_diff>